<commit_message>
complete the instructor and department table generate function
</commit_message>
<xml_diff>
--- a/docs/generate test data requirement.docx
+++ b/docs/generate test data requirement.docx
@@ -1165,13 +1165,7 @@
         <w:t>=========================================</w:t>
       </w:r>
     </w:p>
-    <w:p>
-      <w:pPr>
-        <w:rPr>
-          <w:rFonts w:hint="eastAsia"/>
-        </w:rPr>
-      </w:pPr>
-    </w:p>
+    <w:p/>
     <w:p>
       <w:pPr>
         <w:pStyle w:val="a3"/>
@@ -1180,6 +1174,9 @@
           <w:numId w:val="5"/>
         </w:numPr>
         <w:ind w:firstLineChars="0"/>
+        <w:rPr>
+          <w:rFonts w:hint="eastAsia"/>
+        </w:rPr>
       </w:pPr>
       <w:r>
         <w:rPr>
@@ -1198,6 +1195,58 @@
           <w:rFonts w:hint="eastAsia"/>
         </w:rPr>
         <w:t>模块，里面的函数比较有用</w:t>
+      </w:r>
+    </w:p>
+    <w:p>
+      <w:pPr>
+        <w:pStyle w:val="a3"/>
+        <w:numPr>
+          <w:ilvl w:val="0"/>
+          <w:numId w:val="5"/>
+        </w:numPr>
+        <w:ind w:firstLineChars="0"/>
+      </w:pPr>
+      <w:r>
+        <w:rPr>
+          <w:rFonts w:hint="eastAsia"/>
+        </w:rPr>
+        <w:t>在大量循环时，</w:t>
+      </w:r>
+      <w:r>
+        <w:rPr>
+          <w:rFonts w:hint="eastAsia"/>
+        </w:rPr>
+        <w:t>sql=sql % param</w:t>
+      </w:r>
+      <w:r>
+        <w:rPr>
+          <w:rFonts w:hint="eastAsia"/>
+        </w:rPr>
+        <w:t>会产生错误，原因不明，怀疑是在自身匹配时无法及时处理，所以改成</w:t>
+      </w:r>
+      <w:r>
+        <w:rPr>
+          <w:rFonts w:hint="eastAsia"/>
+        </w:rPr>
+        <w:t>sql=base % param</w:t>
+      </w:r>
+      <w:r>
+        <w:rPr>
+          <w:rFonts w:hint="eastAsia"/>
+        </w:rPr>
+        <w:t>，不要通过自身</w:t>
+      </w:r>
+      <w:r>
+        <w:rPr>
+          <w:rFonts w:hint="eastAsia"/>
+        </w:rPr>
+        <w:t>format</w:t>
+      </w:r>
+      <w:r>
+        <w:rPr>
+          <w:rFonts w:hint="eastAsia"/>
+        </w:rPr>
+        <w:t>再将值给自身，会有问题。</w:t>
       </w:r>
       <w:bookmarkStart w:id="0" w:name="_GoBack"/>
       <w:bookmarkEnd w:id="0"/>

</xml_diff>